<commit_message>
Edit and Delete Venue and Target Group
</commit_message>
<xml_diff>
--- a/documentations/CSC755M_FernandezPoblete_ResearchPaper_v1.docx
+++ b/documentations/CSC755M_FernandezPoblete_ResearchPaper_v1.docx
@@ -494,16 +494,7 @@
           <w:szCs w:val="18"/>
           <w:shd w:val="clear" w:color="auto" w:fill="FCFCFC"/>
         </w:rPr>
-        <w:t>Corne, D., Fang, H.L. &amp; Mellish, C. (1993)</w:t>
-      </w:r>
-      <w:r>
-        <w:rPr>
-          <w:spacing w:val="2"/>
-          <w:sz w:val="18"/>
-          <w:szCs w:val="18"/>
-          <w:shd w:val="clear" w:color="auto" w:fill="FCFCFC"/>
-        </w:rPr>
-        <w:t xml:space="preserve"> used genetic algorithms to schedule a single set of exams for a single set of students. Their study produced GA’s that performed almost as well as human schedulers</w:t>
+        <w:t>Corne, D., Fang, H.L. &amp; Mellish, C. (1993) used genetic algorithms to schedule a single set of exams for a single set of students. Their study produced GA’s that performed almost as well as human schedulers</w:t>
       </w:r>
       <w:r>
         <w:rPr>
@@ -567,21 +558,61 @@
           <w:sz w:val="18"/>
           <w:szCs w:val="18"/>
         </w:rPr>
-        <w:t>Wall, M.B. (1996)</w:t>
-      </w:r>
-      <w:r>
-        <w:rPr>
-          <w:sz w:val="18"/>
-          <w:szCs w:val="18"/>
-        </w:rPr>
-        <w:t xml:space="preserve"> implemented GA for resource-constrained scheduling by encoding the results as an array of delay times and execution modes, since his system allowed for multiple execution modes. His algorithm did not perform well on situations where the input was tightly constrained but was otherwise successful (Wall, M.B., </w:t>
-      </w:r>
-      <w:r>
-        <w:rPr>
-          <w:sz w:val="18"/>
-          <w:szCs w:val="18"/>
-        </w:rPr>
-        <w:t>1996)</w:t>
+        <w:t>Wall, M.B. (1996) implemented GA for resource-constrained scheduling by encoding the results as an array of delay times and execution modes, since his system allowed for multiple execution modes. His algorithm did not perform well on situations where the input was tightly constrained but was otherwise successful (Wall, M.B., 1996).</w:t>
+      </w:r>
+    </w:p>
+    <w:p>
+      <w:pPr>
+        <w:pStyle w:val="NormalWeb"/>
+        <w:shd w:val="clear" w:color="auto" w:fill="FFFFFF"/>
+        <w:spacing w:before="120" w:beforeAutospacing="0" w:after="0" w:afterAutospacing="0"/>
+        <w:jc w:val="both"/>
+        <w:rPr>
+          <w:spacing w:val="2"/>
+          <w:sz w:val="18"/>
+          <w:szCs w:val="18"/>
+          <w:shd w:val="clear" w:color="auto" w:fill="FCFCFC"/>
+        </w:rPr>
+      </w:pPr>
+      <w:r>
+        <w:rPr>
+          <w:sz w:val="18"/>
+          <w:szCs w:val="18"/>
+        </w:rPr>
+        <w:t>Sedegheih, A. (2006) used simulated annealing and genetic algorithms. For the GA, he used rank based selection in selecting parents for crossover. For mutation, two jobs would swap schedules in the lineup. He was successful in generating good schedules (Segegheih, A., 2006).</w:t>
+      </w:r>
+    </w:p>
+    <w:p>
+      <w:pPr>
+        <w:pStyle w:val="NormalWeb"/>
+        <w:shd w:val="clear" w:color="auto" w:fill="FFFFFF"/>
+        <w:spacing w:before="120" w:beforeAutospacing="0" w:after="0" w:afterAutospacing="0"/>
+        <w:jc w:val="both"/>
+        <w:rPr>
+          <w:sz w:val="18"/>
+          <w:szCs w:val="18"/>
+        </w:rPr>
+      </w:pPr>
+      <w:r>
+        <w:rPr>
+          <w:sz w:val="18"/>
+          <w:szCs w:val="18"/>
+        </w:rPr>
+        <w:t xml:space="preserve">Jankovic, M. (2008) used GA to create class schedules. The chromosome was designed as a hashmap, mapping each timeslot to a class, with which crossovers were performed by </w:t>
+      </w:r>
+      <w:r>
+        <w:rPr>
+          <w:sz w:val="18"/>
+          <w:szCs w:val="18"/>
+        </w:rPr>
+        <w:t>swapping the contents of this hashmap at a certain crossover point. Mutation was done by moving one class to another randomly chosen slot</w:t>
+      </w:r>
+      <w:r>
+        <w:rPr>
+          <w:sz w:val="18"/>
+          <w:szCs w:val="18"/>
+        </w:rPr>
+        <w:t xml:space="preserve"> (Jankovic, M., 2008)</w:t>
       </w:r>
       <w:r>
         <w:rPr>
@@ -598,67 +629,6 @@
         <w:spacing w:before="120" w:beforeAutospacing="0" w:after="0" w:afterAutospacing="0"/>
         <w:jc w:val="both"/>
         <w:rPr>
-          <w:spacing w:val="2"/>
-          <w:sz w:val="18"/>
-          <w:szCs w:val="18"/>
-          <w:shd w:val="clear" w:color="auto" w:fill="FCFCFC"/>
-        </w:rPr>
-      </w:pPr>
-      <w:r>
-        <w:rPr>
-          <w:sz w:val="18"/>
-          <w:szCs w:val="18"/>
-        </w:rPr>
-        <w:t>Sedegheih, A. (2006) used simulated annealing and genetic algorithms. For the GA, he used rank based selection in selecting parents for crossover. For mutation, two jobs would swap schedules in the lineup. He was successful in generating good schedules (Segegheih, A., 2006).</w:t>
-      </w:r>
-    </w:p>
-    <w:p>
-      <w:pPr>
-        <w:pStyle w:val="NormalWeb"/>
-        <w:shd w:val="clear" w:color="auto" w:fill="FFFFFF"/>
-        <w:spacing w:before="120" w:beforeAutospacing="0" w:after="0" w:afterAutospacing="0"/>
-        <w:jc w:val="both"/>
-        <w:rPr>
-          <w:sz w:val="18"/>
-          <w:szCs w:val="18"/>
-        </w:rPr>
-      </w:pPr>
-      <w:r>
-        <w:rPr>
-          <w:sz w:val="18"/>
-          <w:szCs w:val="18"/>
-        </w:rPr>
-        <w:t xml:space="preserve">Jankovic, M. (2008) used GA to create class schedules. The chromosome was designed as a hashmap, mapping each timeslot to a class, with which crossovers were performed by </w:t>
-      </w:r>
-      <w:r>
-        <w:rPr>
-          <w:sz w:val="18"/>
-          <w:szCs w:val="18"/>
-        </w:rPr>
-        <w:t>swapping the contents of this hashmap at a certain crossover point. Mutation was done by moving one class to another randomly chosen slot</w:t>
-      </w:r>
-      <w:r>
-        <w:rPr>
-          <w:sz w:val="18"/>
-          <w:szCs w:val="18"/>
-        </w:rPr>
-        <w:t xml:space="preserve"> (Jankovic, M., 2008)</w:t>
-      </w:r>
-      <w:r>
-        <w:rPr>
-          <w:sz w:val="18"/>
-          <w:szCs w:val="18"/>
-        </w:rPr>
-        <w:t>.</w:t>
-      </w:r>
-    </w:p>
-    <w:p>
-      <w:pPr>
-        <w:pStyle w:val="NormalWeb"/>
-        <w:shd w:val="clear" w:color="auto" w:fill="FFFFFF"/>
-        <w:spacing w:before="120" w:beforeAutospacing="0" w:after="0" w:afterAutospacing="0"/>
-        <w:jc w:val="both"/>
-        <w:rPr>
           <w:color w:val="000000"/>
           <w:sz w:val="18"/>
           <w:szCs w:val="18"/>
@@ -694,7 +664,7 @@
           <w:sz w:val="18"/>
           <w:szCs w:val="18"/>
         </w:rPr>
-        <w:t>, M.M. (2010)</w:t>
+        <w:t>, M.M. (2010) implemented a GA that used a two ply fitness function, the first aiming to minimize the execution time, the second concerned load balancing. It was found that their algorithm outperformed traditional GA due to the two ply fitness function (</w:t>
       </w:r>
       <w:r>
         <w:rPr>
@@ -702,7 +672,7 @@
           <w:sz w:val="18"/>
           <w:szCs w:val="18"/>
         </w:rPr>
-        <w:t xml:space="preserve"> implemented a GA that used a two ply fitness function, the first aiming to minimize the execution time, the second concerned load balancing. It was found that their algorithm outperformed traditional GA due to the two ply fitness function (</w:t>
+        <w:t>Omara</w:t>
       </w:r>
       <w:r>
         <w:rPr>
@@ -710,7 +680,7 @@
           <w:sz w:val="18"/>
           <w:szCs w:val="18"/>
         </w:rPr>
-        <w:t>Omara</w:t>
+        <w:t>, F.A. &amp;</w:t>
       </w:r>
       <w:r>
         <w:rPr>
@@ -718,7 +688,7 @@
           <w:sz w:val="18"/>
           <w:szCs w:val="18"/>
         </w:rPr>
-        <w:t>, F.A. &amp;</w:t>
+        <w:t xml:space="preserve"> Arafa</w:t>
       </w:r>
       <w:r>
         <w:rPr>
@@ -726,39 +696,7 @@
           <w:sz w:val="18"/>
           <w:szCs w:val="18"/>
         </w:rPr>
-        <w:t xml:space="preserve"> Arafa</w:t>
-      </w:r>
-      <w:r>
-        <w:rPr>
-          <w:color w:val="000000"/>
-          <w:sz w:val="18"/>
-          <w:szCs w:val="18"/>
-        </w:rPr>
-        <w:t>, M.M.</w:t>
-      </w:r>
-      <w:r>
-        <w:rPr>
-          <w:color w:val="000000"/>
-          <w:sz w:val="18"/>
-          <w:szCs w:val="18"/>
-        </w:rPr>
-        <w:t xml:space="preserve">, </w:t>
-      </w:r>
-      <w:r>
-        <w:rPr>
-          <w:color w:val="000000"/>
-          <w:sz w:val="18"/>
-          <w:szCs w:val="18"/>
-        </w:rPr>
-        <w:t>2010)</w:t>
-      </w:r>
-      <w:r>
-        <w:rPr>
-          <w:color w:val="000000"/>
-          <w:sz w:val="18"/>
-          <w:szCs w:val="18"/>
-        </w:rPr>
-        <w:t>.</w:t>
+        <w:t>, M.M., 2010).</w:t>
       </w:r>
     </w:p>
     <w:p>
@@ -1050,7 +988,21 @@
           <w:sz w:val="18"/>
           <w:szCs w:val="18"/>
         </w:rPr>
-        <w:t>The system will be a web application developed on the J2EE platform to be run on an Apache Tomcat Server. This application will handle users, adding sessions, adding activities, and generating schedules.</w:t>
+        <w:t>The system will be a web application developed on the J2EE platform to be run on an Apache Tomcat</w:t>
+      </w:r>
+      <w:r>
+        <w:rPr>
+          <w:sz w:val="18"/>
+          <w:szCs w:val="18"/>
+        </w:rPr>
+        <w:t xml:space="preserve"> 7.0</w:t>
+      </w:r>
+      <w:r>
+        <w:rPr>
+          <w:sz w:val="18"/>
+          <w:szCs w:val="18"/>
+        </w:rPr>
+        <w:t xml:space="preserve"> Server. This application will handle users, adding sessions, adding activities, and generating schedules.</w:t>
       </w:r>
     </w:p>
     <w:p>
@@ -4187,7 +4139,205 @@
           <w:szCs w:val="18"/>
           <w:shd w:val="clear" w:color="auto" w:fill="FCFCFC"/>
         </w:rPr>
-        <w:t>25</w:t>
+        <w:t>14</w:t>
+      </w:r>
+      <w:r>
+        <w:rPr>
+          <w:spacing w:val="2"/>
+          <w:sz w:val="18"/>
+          <w:szCs w:val="18"/>
+          <w:shd w:val="clear" w:color="auto" w:fill="FCFCFC"/>
+        </w:rPr>
+        <w:t xml:space="preserve">, which would allow </w:t>
+      </w:r>
+      <w:r>
+        <w:rPr>
+          <w:spacing w:val="2"/>
+          <w:sz w:val="18"/>
+          <w:szCs w:val="18"/>
+          <w:shd w:val="clear" w:color="auto" w:fill="FCFCFC"/>
+        </w:rPr>
+        <w:t xml:space="preserve">two </w:t>
+      </w:r>
+      <w:r>
+        <w:rPr>
+          <w:spacing w:val="2"/>
+          <w:sz w:val="18"/>
+          <w:szCs w:val="18"/>
+          <w:shd w:val="clear" w:color="auto" w:fill="FCFCFC"/>
+        </w:rPr>
+        <w:t>instance</w:t>
+      </w:r>
+      <w:r>
+        <w:rPr>
+          <w:spacing w:val="2"/>
+          <w:sz w:val="18"/>
+          <w:szCs w:val="18"/>
+          <w:shd w:val="clear" w:color="auto" w:fill="FCFCFC"/>
+        </w:rPr>
+        <w:t>s</w:t>
+      </w:r>
+      <w:r>
+        <w:rPr>
+          <w:spacing w:val="2"/>
+          <w:sz w:val="18"/>
+          <w:szCs w:val="18"/>
+          <w:shd w:val="clear" w:color="auto" w:fill="FCFCFC"/>
+        </w:rPr>
+        <w:t xml:space="preserve"> of two activities taking place one after another, which was deemed acceptable. An elitism of 20% was chosen, which allowed 10 members of the previous population</w:t>
+      </w:r>
+      <w:r>
+        <w:rPr>
+          <w:spacing w:val="2"/>
+          <w:sz w:val="18"/>
+          <w:szCs w:val="18"/>
+          <w:shd w:val="clear" w:color="auto" w:fill="FCFCFC"/>
+        </w:rPr>
+        <w:t xml:space="preserve"> to carry over. A mutation rate of 40% was selected, which means 20 chromosomes were mutated per iteration. This was chosen because it was deemed necessary that in a scheduling context, a large amount of perturbations in the search space was necessar</w:t>
+      </w:r>
+      <w:r>
+        <w:rPr>
+          <w:spacing w:val="2"/>
+          <w:sz w:val="18"/>
+          <w:szCs w:val="18"/>
+          <w:shd w:val="clear" w:color="auto" w:fill="FCFCFC"/>
+        </w:rPr>
+        <w:t>y to escape plateaus. Finally, 1</w:t>
+      </w:r>
+      <w:r>
+        <w:rPr>
+          <w:spacing w:val="2"/>
+          <w:sz w:val="18"/>
+          <w:szCs w:val="18"/>
+          <w:shd w:val="clear" w:color="auto" w:fill="FCFCFC"/>
+        </w:rPr>
+        <w:t>,000</w:t>
+      </w:r>
+      <w:r>
+        <w:rPr>
+          <w:spacing w:val="2"/>
+          <w:sz w:val="18"/>
+          <w:szCs w:val="18"/>
+          <w:shd w:val="clear" w:color="auto" w:fill="FCFCFC"/>
+        </w:rPr>
+        <w:t xml:space="preserve"> </w:t>
+      </w:r>
+      <w:r>
+        <w:rPr>
+          <w:spacing w:val="2"/>
+          <w:sz w:val="18"/>
+          <w:szCs w:val="18"/>
+          <w:shd w:val="clear" w:color="auto" w:fill="FCFCFC"/>
+        </w:rPr>
+        <w:t>iterations were run at most, to allow ample time to find the ideal solution.</w:t>
+      </w:r>
+    </w:p>
+    <w:p>
+      <w:pPr>
+        <w:pStyle w:val="NormalWeb"/>
+        <w:shd w:val="clear" w:color="auto" w:fill="FFFFFF"/>
+        <w:spacing w:before="120" w:beforeAutospacing="0" w:after="0" w:afterAutospacing="0"/>
+        <w:jc w:val="both"/>
+        <w:rPr>
+          <w:i/>
+          <w:spacing w:val="2"/>
+          <w:sz w:val="22"/>
+          <w:szCs w:val="22"/>
+          <w:shd w:val="clear" w:color="auto" w:fill="FCFCFC"/>
+        </w:rPr>
+      </w:pPr>
+      <w:r>
+        <w:rPr>
+          <w:i/>
+          <w:spacing w:val="2"/>
+          <w:sz w:val="22"/>
+          <w:szCs w:val="22"/>
+          <w:shd w:val="clear" w:color="auto" w:fill="FCFCFC"/>
+        </w:rPr>
+        <w:t>4.3. Results and Analysis</w:t>
+      </w:r>
+      <w:r>
+        <w:rPr>
+          <w:i/>
+          <w:spacing w:val="2"/>
+          <w:sz w:val="22"/>
+          <w:szCs w:val="22"/>
+          <w:shd w:val="clear" w:color="auto" w:fill="FCFCFC"/>
+        </w:rPr>
+        <w:t xml:space="preserve"> </w:t>
+      </w:r>
+    </w:p>
+    <w:p>
+      <w:pPr>
+        <w:pStyle w:val="NormalWeb"/>
+        <w:shd w:val="clear" w:color="auto" w:fill="FFFFFF"/>
+        <w:spacing w:before="120" w:beforeAutospacing="0" w:after="0" w:afterAutospacing="0"/>
+        <w:jc w:val="both"/>
+        <w:rPr>
+          <w:spacing w:val="2"/>
+          <w:sz w:val="18"/>
+          <w:szCs w:val="18"/>
+          <w:shd w:val="clear" w:color="auto" w:fill="FCFCFC"/>
+        </w:rPr>
+      </w:pPr>
+      <w:r>
+        <w:rPr>
+          <w:spacing w:val="2"/>
+          <w:sz w:val="18"/>
+          <w:szCs w:val="18"/>
+          <w:shd w:val="clear" w:color="auto" w:fill="FCFCFC"/>
+        </w:rPr>
+        <w:t xml:space="preserve">The performance of the algorithm was satisfactory. Most of the time, it was able to produce a schedule with a minimal amount of conflict. </w:t>
+      </w:r>
+    </w:p>
+    <w:p>
+      <w:pPr>
+        <w:pStyle w:val="NormalWeb"/>
+        <w:shd w:val="clear" w:color="auto" w:fill="FFFFFF"/>
+        <w:spacing w:before="120" w:beforeAutospacing="0" w:after="0" w:afterAutospacing="0"/>
+        <w:jc w:val="both"/>
+        <w:rPr>
+          <w:spacing w:val="2"/>
+          <w:sz w:val="18"/>
+          <w:szCs w:val="18"/>
+          <w:shd w:val="clear" w:color="auto" w:fill="FCFCFC"/>
+        </w:rPr>
+      </w:pPr>
+      <w:r>
+        <w:rPr>
+          <w:spacing w:val="2"/>
+          <w:sz w:val="18"/>
+          <w:szCs w:val="18"/>
+          <w:shd w:val="clear" w:color="auto" w:fill="FCFCFC"/>
+        </w:rPr>
+        <w:t xml:space="preserve">However, it did not produce the optimal solution all the time. This is due to the fitness threshold mentioned in section 4.2.3. Since it allowed one specific type of conflict, if a situation would lead to two possible schedules, one with no conflict, one with </w:t>
+      </w:r>
+      <w:r>
+        <w:rPr>
+          <w:spacing w:val="2"/>
+          <w:sz w:val="18"/>
+          <w:szCs w:val="18"/>
+          <w:shd w:val="clear" w:color="auto" w:fill="FCFCFC"/>
+        </w:rPr>
+        <w:t>two</w:t>
+      </w:r>
+      <w:r>
+        <w:rPr>
+          <w:spacing w:val="2"/>
+          <w:sz w:val="18"/>
+          <w:szCs w:val="18"/>
+          <w:shd w:val="clear" w:color="auto" w:fill="FCFCFC"/>
+        </w:rPr>
+        <w:t xml:space="preserve"> instance</w:t>
+      </w:r>
+      <w:r>
+        <w:rPr>
+          <w:spacing w:val="2"/>
+          <w:sz w:val="18"/>
+          <w:szCs w:val="18"/>
+          <w:shd w:val="clear" w:color="auto" w:fill="FCFCFC"/>
+        </w:rPr>
+        <w:t>s</w:t>
       </w:r>
       <w:bookmarkStart w:id="0" w:name="_GoBack"/>
       <w:bookmarkEnd w:id="0"/>
@@ -4198,115 +4348,7 @@
           <w:szCs w:val="18"/>
           <w:shd w:val="clear" w:color="auto" w:fill="FCFCFC"/>
         </w:rPr>
-        <w:t>, which would allow one instance of two activities taking place one after another, which was deemed acceptable. An elitism of 20% was chosen, which allowed 10 members of the previous population</w:t>
-      </w:r>
-      <w:r>
-        <w:rPr>
-          <w:spacing w:val="2"/>
-          <w:sz w:val="18"/>
-          <w:szCs w:val="18"/>
-          <w:shd w:val="clear" w:color="auto" w:fill="FCFCFC"/>
-        </w:rPr>
-        <w:t xml:space="preserve"> to carry over. A mutation rate of 40% was selected, which means 20 chromosomes were mutated per iteration. This was chosen because it was deemed necessary that in a scheduling context, a large amount of perturbations in the search space was necessary to escape plateaus. Finally, 50,000</w:t>
-      </w:r>
-      <w:r>
-        <w:rPr>
-          <w:spacing w:val="2"/>
-          <w:sz w:val="18"/>
-          <w:szCs w:val="18"/>
-          <w:shd w:val="clear" w:color="auto" w:fill="FCFCFC"/>
-        </w:rPr>
-        <w:t xml:space="preserve"> </w:t>
-      </w:r>
-      <w:r>
-        <w:rPr>
-          <w:spacing w:val="2"/>
-          <w:sz w:val="18"/>
-          <w:szCs w:val="18"/>
-          <w:shd w:val="clear" w:color="auto" w:fill="FCFCFC"/>
-        </w:rPr>
-        <w:t>iterations were run at most, to allow ample time to find the ideal solution.</w:t>
-      </w:r>
-    </w:p>
-    <w:p>
-      <w:pPr>
-        <w:pStyle w:val="NormalWeb"/>
-        <w:shd w:val="clear" w:color="auto" w:fill="FFFFFF"/>
-        <w:spacing w:before="120" w:beforeAutospacing="0" w:after="0" w:afterAutospacing="0"/>
-        <w:jc w:val="both"/>
-        <w:rPr>
-          <w:i/>
-          <w:spacing w:val="2"/>
-          <w:sz w:val="22"/>
-          <w:szCs w:val="22"/>
-          <w:shd w:val="clear" w:color="auto" w:fill="FCFCFC"/>
-        </w:rPr>
-      </w:pPr>
-      <w:r>
-        <w:rPr>
-          <w:i/>
-          <w:spacing w:val="2"/>
-          <w:sz w:val="22"/>
-          <w:szCs w:val="22"/>
-          <w:shd w:val="clear" w:color="auto" w:fill="FCFCFC"/>
-        </w:rPr>
-        <w:t>4.3. Results and Analysis</w:t>
-      </w:r>
-      <w:r>
-        <w:rPr>
-          <w:i/>
-          <w:spacing w:val="2"/>
-          <w:sz w:val="22"/>
-          <w:szCs w:val="22"/>
-          <w:shd w:val="clear" w:color="auto" w:fill="FCFCFC"/>
-        </w:rPr>
-        <w:t xml:space="preserve"> </w:t>
-      </w:r>
-    </w:p>
-    <w:p>
-      <w:pPr>
-        <w:pStyle w:val="NormalWeb"/>
-        <w:shd w:val="clear" w:color="auto" w:fill="FFFFFF"/>
-        <w:spacing w:before="120" w:beforeAutospacing="0" w:after="0" w:afterAutospacing="0"/>
-        <w:jc w:val="both"/>
-        <w:rPr>
-          <w:spacing w:val="2"/>
-          <w:sz w:val="18"/>
-          <w:szCs w:val="18"/>
-          <w:shd w:val="clear" w:color="auto" w:fill="FCFCFC"/>
-        </w:rPr>
-      </w:pPr>
-      <w:r>
-        <w:rPr>
-          <w:spacing w:val="2"/>
-          <w:sz w:val="18"/>
-          <w:szCs w:val="18"/>
-          <w:shd w:val="clear" w:color="auto" w:fill="FCFCFC"/>
-        </w:rPr>
-        <w:t xml:space="preserve">The performance of the algorithm was satisfactory. Most of the time, it was able to produce a schedule with a minimal amount of conflict. </w:t>
-      </w:r>
-    </w:p>
-    <w:p>
-      <w:pPr>
-        <w:pStyle w:val="NormalWeb"/>
-        <w:shd w:val="clear" w:color="auto" w:fill="FFFFFF"/>
-        <w:spacing w:before="120" w:beforeAutospacing="0" w:after="0" w:afterAutospacing="0"/>
-        <w:jc w:val="both"/>
-        <w:rPr>
-          <w:spacing w:val="2"/>
-          <w:sz w:val="18"/>
-          <w:szCs w:val="18"/>
-          <w:shd w:val="clear" w:color="auto" w:fill="FCFCFC"/>
-        </w:rPr>
-      </w:pPr>
-      <w:r>
-        <w:rPr>
-          <w:spacing w:val="2"/>
-          <w:sz w:val="18"/>
-          <w:szCs w:val="18"/>
-          <w:shd w:val="clear" w:color="auto" w:fill="FCFCFC"/>
-        </w:rPr>
-        <w:t>However, it did not produce the optimal solution all the time. This is due to the fitness threshold mentioned in section 4.2.3. Since it allowed one specific type of conflict, if a situation would lead to two possible schedules, one with no conflict, one with one instance of that specific type of conflict, the algorithm would sometimes settle for the worse answer. This is acceptable, however, in the long run since in real world application, that kind of conflict may not affect attendance to activities too much.</w:t>
+        <w:t xml:space="preserve"> of that specific type of conflict, the algorithm would sometimes settle for the worse answer. This is acceptable, however, in the long run since in real world application, that kind of conflict may not affect attendance to activities too much.</w:t>
       </w:r>
     </w:p>
     <w:p>
@@ -4534,47 +4576,7 @@
           <w:sz w:val="18"/>
           <w:szCs w:val="18"/>
         </w:rPr>
-        <w:t>Czarn</w:t>
-      </w:r>
-      <w:r>
-        <w:rPr>
-          <w:rFonts w:ascii="Times New Roman" w:hAnsi="Times New Roman" w:cs="Times New Roman"/>
-          <w:sz w:val="18"/>
-          <w:szCs w:val="18"/>
-        </w:rPr>
-        <w:t>, A</w:t>
-      </w:r>
-      <w:r>
-        <w:rPr>
-          <w:rFonts w:ascii="Times New Roman" w:hAnsi="Times New Roman" w:cs="Times New Roman"/>
-          <w:sz w:val="18"/>
-          <w:szCs w:val="18"/>
-        </w:rPr>
-        <w:t xml:space="preserve">, </w:t>
-      </w:r>
-      <w:r>
-        <w:rPr>
-          <w:rFonts w:ascii="Times New Roman" w:hAnsi="Times New Roman" w:cs="Times New Roman"/>
-          <w:sz w:val="18"/>
-          <w:szCs w:val="18"/>
-        </w:rPr>
-        <w:t xml:space="preserve">et al. (2004). </w:t>
-      </w:r>
-      <w:r>
-        <w:rPr>
-          <w:rFonts w:ascii="Times New Roman" w:hAnsi="Times New Roman" w:cs="Times New Roman"/>
-          <w:sz w:val="18"/>
-          <w:szCs w:val="18"/>
-        </w:rPr>
-        <w:t>Statistical Exploratory Analysis of Genetic Algorithms</w:t>
-      </w:r>
-      <w:r>
-        <w:rPr>
-          <w:rFonts w:ascii="Times New Roman" w:hAnsi="Times New Roman" w:cs="Times New Roman"/>
-          <w:sz w:val="18"/>
-          <w:szCs w:val="18"/>
-        </w:rPr>
-        <w:t xml:space="preserve">. </w:t>
+        <w:t xml:space="preserve">Czarn, A, et al. (2004). Statistical Exploratory Analysis of Genetic Algorithms. </w:t>
       </w:r>
       <w:r>
         <w:rPr>

</xml_diff>